<commit_message>
vergadering week 7 afgewerkt
</commit_message>
<xml_diff>
--- a/Vergadering week 7.docx
+++ b/Vergadering week 7.docx
@@ -19,43 +19,7 @@
           <w:sz w:val="32"/>
           <w:szCs w:val="32"/>
         </w:rPr>
-        <w:t xml:space="preserve">Vergadering week </w:t>
-      </w:r>
-      <w:r>
-        <w:rPr>
-          <w:b/>
-          <w:bCs/>
-          <w:sz w:val="32"/>
-          <w:szCs w:val="32"/>
-        </w:rPr>
-        <w:t>7</w:t>
-      </w:r>
-      <w:r>
-        <w:rPr>
-          <w:b/>
-          <w:bCs/>
-          <w:sz w:val="32"/>
-          <w:szCs w:val="32"/>
-        </w:rPr>
-        <w:t xml:space="preserve"> (</w:t>
-      </w:r>
-      <w:r>
-        <w:rPr>
-          <w:b/>
-          <w:bCs/>
-          <w:sz w:val="32"/>
-          <w:szCs w:val="32"/>
-        </w:rPr>
-        <w:t>31</w:t>
-      </w:r>
-      <w:r>
-        <w:rPr>
-          <w:b/>
-          <w:bCs/>
-          <w:sz w:val="32"/>
-          <w:szCs w:val="32"/>
-        </w:rPr>
-        <w:t>/03)</w:t>
+        <w:t>Vergadering week 7 (31/03)</w:t>
       </w:r>
     </w:p>
     <w:p>
@@ -115,6 +79,46 @@
     </w:p>
     <w:p>
       <w:pPr>
+        <w:pStyle w:val="Lijstalinea"/>
+        <w:numPr>
+          <w:ilvl w:val="0"/>
+          <w:numId w:val="7"/>
+        </w:numPr>
+        <w:rPr>
+          <w:b/>
+          <w:bCs/>
+          <w:sz w:val="24"/>
+          <w:szCs w:val="24"/>
+        </w:rPr>
+      </w:pPr>
+      <w:r>
+        <w:t>Tussentijdse presentatie indienen tegen 14u.</w:t>
+      </w:r>
+    </w:p>
+    <w:p>
+      <w:pPr>
+        <w:pStyle w:val="Lijstalinea"/>
+        <w:numPr>
+          <w:ilvl w:val="0"/>
+          <w:numId w:val="7"/>
+        </w:numPr>
+        <w:rPr>
+          <w:b/>
+          <w:bCs/>
+          <w:sz w:val="24"/>
+          <w:szCs w:val="24"/>
+        </w:rPr>
+      </w:pPr>
+      <w:r>
+        <w:rPr>
+          <w:sz w:val="24"/>
+          <w:szCs w:val="24"/>
+        </w:rPr>
+        <w:t>Tussentijds verslag indienen tegen 18u.</w:t>
+      </w:r>
+    </w:p>
+    <w:p>
+      <w:pPr>
         <w:rPr>
           <w:rFonts w:ascii="Calibri" w:eastAsia="Calibri" w:hAnsi="Calibri" w:cs="Calibri"/>
         </w:rPr>
@@ -145,48 +149,84 @@
           <w:szCs w:val="24"/>
           <w:lang w:val="en-US"/>
         </w:rPr>
-        <w:t xml:space="preserve">To Do in </w:t>
-      </w:r>
-      <w:proofErr w:type="spellStart"/>
-      <w:r>
-        <w:rPr>
-          <w:rFonts w:ascii="Calibri" w:eastAsia="Calibri" w:hAnsi="Calibri" w:cs="Calibri"/>
-          <w:b/>
-          <w:bCs/>
-          <w:sz w:val="24"/>
-          <w:szCs w:val="24"/>
-          <w:lang w:val="en-US"/>
-        </w:rPr>
-        <w:t>deze</w:t>
-      </w:r>
-      <w:proofErr w:type="spellEnd"/>
-      <w:r>
-        <w:rPr>
-          <w:rFonts w:ascii="Calibri" w:eastAsia="Calibri" w:hAnsi="Calibri" w:cs="Calibri"/>
-          <w:b/>
-          <w:bCs/>
-          <w:sz w:val="24"/>
-          <w:szCs w:val="24"/>
-          <w:lang w:val="en-US"/>
-        </w:rPr>
-        <w:t xml:space="preserve"> </w:t>
-      </w:r>
-      <w:proofErr w:type="spellStart"/>
-      <w:r>
-        <w:rPr>
-          <w:rFonts w:ascii="Calibri" w:eastAsia="Calibri" w:hAnsi="Calibri" w:cs="Calibri"/>
-          <w:b/>
-          <w:bCs/>
-          <w:sz w:val="24"/>
-          <w:szCs w:val="24"/>
-          <w:lang w:val="en-US"/>
-        </w:rPr>
-        <w:t>sessie</w:t>
-      </w:r>
-      <w:proofErr w:type="spellEnd"/>
-    </w:p>
-    <w:p>
-      <w:pPr>
+        <w:t>To Do in deze sessie</w:t>
+      </w:r>
+    </w:p>
+    <w:p>
+      <w:pPr>
+        <w:pStyle w:val="Lijstalinea"/>
+        <w:numPr>
+          <w:ilvl w:val="0"/>
+          <w:numId w:val="7"/>
+        </w:numPr>
+        <w:rPr>
+          <w:rFonts w:ascii="Calibri" w:eastAsia="Calibri" w:hAnsi="Calibri" w:cs="Calibri"/>
+        </w:rPr>
+      </w:pPr>
+      <w:r>
+        <w:rPr>
+          <w:rFonts w:ascii="Calibri" w:eastAsia="Calibri" w:hAnsi="Calibri" w:cs="Calibri"/>
+        </w:rPr>
+        <w:t>We moeten de presentatie voorstellen in de namiddag. We zorgen dat de powerpoint en het verslag volledig worden afgewerkt en ingediend.</w:t>
+      </w:r>
+    </w:p>
+    <w:p>
+      <w:pPr>
+        <w:pStyle w:val="Lijstalinea"/>
+        <w:numPr>
+          <w:ilvl w:val="0"/>
+          <w:numId w:val="7"/>
+        </w:numPr>
+        <w:rPr>
+          <w:rFonts w:ascii="Calibri" w:eastAsia="Calibri" w:hAnsi="Calibri" w:cs="Calibri"/>
+        </w:rPr>
+      </w:pPr>
+      <w:r>
+        <w:rPr>
+          <w:rFonts w:ascii="Calibri" w:eastAsia="Calibri" w:hAnsi="Calibri" w:cs="Calibri"/>
+        </w:rPr>
+        <w:t>Jérôme en Jesse zullen werken aan de codering van de Arduino.</w:t>
+      </w:r>
+    </w:p>
+    <w:p>
+      <w:pPr>
+        <w:pStyle w:val="Lijstalinea"/>
+        <w:numPr>
+          <w:ilvl w:val="0"/>
+          <w:numId w:val="7"/>
+        </w:numPr>
+        <w:rPr>
+          <w:rFonts w:ascii="Calibri" w:eastAsia="Calibri" w:hAnsi="Calibri" w:cs="Calibri"/>
+        </w:rPr>
+      </w:pPr>
+      <w:r>
+        <w:rPr>
+          <w:rFonts w:ascii="Calibri" w:eastAsia="Calibri" w:hAnsi="Calibri" w:cs="Calibri"/>
+        </w:rPr>
+        <w:t>Emile zal de tekening op Solid Edge afwerken en daarna werken aan de constructie.</w:t>
+      </w:r>
+    </w:p>
+    <w:p>
+      <w:pPr>
+        <w:pStyle w:val="Lijstalinea"/>
+        <w:numPr>
+          <w:ilvl w:val="0"/>
+          <w:numId w:val="7"/>
+        </w:numPr>
+        <w:rPr>
+          <w:rFonts w:ascii="Calibri" w:eastAsia="Calibri" w:hAnsi="Calibri" w:cs="Calibri"/>
+        </w:rPr>
+      </w:pPr>
+      <w:r>
+        <w:rPr>
+          <w:rFonts w:ascii="Calibri" w:eastAsia="Calibri" w:hAnsi="Calibri" w:cs="Calibri"/>
+        </w:rPr>
+        <w:t>Anna-Laura werkt nog wat verder aan het eindverslag en zal dan helpen waar nodig.</w:t>
+      </w:r>
+    </w:p>
+    <w:p>
+      <w:pPr>
+        <w:pStyle w:val="Lijstalinea"/>
         <w:rPr>
           <w:rFonts w:ascii="Calibri" w:eastAsia="Calibri" w:hAnsi="Calibri" w:cs="Calibri"/>
         </w:rPr>
@@ -207,7 +247,6 @@
           <w:szCs w:val="24"/>
         </w:rPr>
       </w:pPr>
-      <w:proofErr w:type="spellStart"/>
       <w:r>
         <w:rPr>
           <w:rFonts w:ascii="Calibri" w:eastAsia="Calibri" w:hAnsi="Calibri" w:cs="Calibri"/>
@@ -218,7 +257,14 @@
         </w:rPr>
         <w:t>Varia’s</w:t>
       </w:r>
-      <w:proofErr w:type="spellEnd"/>
+    </w:p>
+    <w:p>
+      <w:pPr>
+        <w:ind w:firstLine="360"/>
+      </w:pPr>
+      <w:r>
+        <w:t xml:space="preserve">/ </w:t>
+      </w:r>
     </w:p>
     <w:p/>
     <w:p/>
@@ -236,11 +282,6 @@
     <w:p/>
     <w:p/>
     <w:p/>
-    <w:p/>
-    <w:p/>
-    <w:p/>
-    <w:p/>
-    <w:p/>
     <w:p>
       <w:pPr>
         <w:rPr>
@@ -355,46 +396,212 @@
           <w:rFonts w:ascii="Calibri" w:eastAsia="Calibri" w:hAnsi="Calibri" w:cs="Calibri"/>
           <w:color w:val="000000" w:themeColor="text1"/>
         </w:rPr>
-        <w:t xml:space="preserve">Flow </w:t>
-      </w:r>
-      <w:proofErr w:type="spellStart"/>
+        <w:t>Flow charts op de powerpoint waren vee</w:t>
+      </w:r>
       <w:r>
         <w:rPr>
           <w:rFonts w:ascii="Calibri" w:eastAsia="Calibri" w:hAnsi="Calibri" w:cs="Calibri"/>
           <w:color w:val="000000" w:themeColor="text1"/>
         </w:rPr>
-        <w:t>charts</w:t>
-      </w:r>
-      <w:proofErr w:type="spellEnd"/>
-      <w:r>
+        <w:t>l te klein</w:t>
+      </w:r>
+    </w:p>
+    <w:p>
+      <w:pPr>
+        <w:pStyle w:val="Lijstalinea"/>
+        <w:numPr>
+          <w:ilvl w:val="0"/>
+          <w:numId w:val="6"/>
+        </w:numPr>
         <w:rPr>
           <w:rFonts w:ascii="Calibri" w:eastAsia="Calibri" w:hAnsi="Calibri" w:cs="Calibri"/>
           <w:color w:val="000000" w:themeColor="text1"/>
         </w:rPr>
-        <w:t xml:space="preserve"> op de </w:t>
-      </w:r>
-      <w:proofErr w:type="spellStart"/>
-      <w:r>
-        <w:rPr>
-          <w:rFonts w:ascii="Calibri" w:eastAsia="Calibri" w:hAnsi="Calibri" w:cs="Calibri"/>
-          <w:color w:val="000000" w:themeColor="text1"/>
-        </w:rPr>
-        <w:t>powerpoint</w:t>
-      </w:r>
-      <w:proofErr w:type="spellEnd"/>
-      <w:r>
-        <w:rPr>
-          <w:rFonts w:ascii="Calibri" w:eastAsia="Calibri" w:hAnsi="Calibri" w:cs="Calibri"/>
-          <w:color w:val="000000" w:themeColor="text1"/>
-        </w:rPr>
-        <w:t xml:space="preserve"> waren vee</w:t>
-      </w:r>
-      <w:r>
-        <w:rPr>
-          <w:rFonts w:ascii="Calibri" w:eastAsia="Calibri" w:hAnsi="Calibri" w:cs="Calibri"/>
-          <w:color w:val="000000" w:themeColor="text1"/>
-        </w:rPr>
-        <w:t>l te klein</w:t>
+      </w:pPr>
+    </w:p>
+    <w:p>
+      <w:pPr>
+        <w:pStyle w:val="Lijstalinea"/>
+        <w:numPr>
+          <w:ilvl w:val="0"/>
+          <w:numId w:val="5"/>
+        </w:numPr>
+        <w:rPr>
+          <w:sz w:val="24"/>
+          <w:szCs w:val="24"/>
+        </w:rPr>
+      </w:pPr>
+      <w:r>
+        <w:rPr>
+          <w:sz w:val="24"/>
+          <w:szCs w:val="24"/>
+        </w:rPr>
+        <w:t>We hebben een nieuwe Arduino gekregen, hij was kapot.</w:t>
+      </w:r>
+    </w:p>
+    <w:p>
+      <w:pPr>
+        <w:pStyle w:val="Lijstalinea"/>
+        <w:numPr>
+          <w:ilvl w:val="0"/>
+          <w:numId w:val="5"/>
+        </w:numPr>
+        <w:rPr>
+          <w:sz w:val="24"/>
+          <w:szCs w:val="24"/>
+        </w:rPr>
+      </w:pPr>
+      <w:r>
+        <w:rPr>
+          <w:sz w:val="24"/>
+          <w:szCs w:val="24"/>
+        </w:rPr>
+        <w:t>We staan al een stuk verder met code voor de motoren, de pomp en de sensor. We hebben deze al relatief goed kunnen verbinden met de pythoncode voor de detectie en lokalisatie.</w:t>
+      </w:r>
+    </w:p>
+    <w:p>
+      <w:pPr>
+        <w:pStyle w:val="Lijstalinea"/>
+        <w:numPr>
+          <w:ilvl w:val="0"/>
+          <w:numId w:val="5"/>
+        </w:numPr>
+        <w:rPr>
+          <w:sz w:val="24"/>
+          <w:szCs w:val="24"/>
+        </w:rPr>
+      </w:pPr>
+      <w:r>
+        <w:rPr>
+          <w:sz w:val="24"/>
+          <w:szCs w:val="24"/>
+        </w:rPr>
+        <w:t>Tekening op Solid Edge volledig klaar!</w:t>
+      </w:r>
+    </w:p>
+    <w:p>
+      <w:pPr>
+        <w:pStyle w:val="Lijstalinea"/>
+        <w:numPr>
+          <w:ilvl w:val="0"/>
+          <w:numId w:val="5"/>
+        </w:numPr>
+        <w:rPr>
+          <w:sz w:val="24"/>
+          <w:szCs w:val="24"/>
+        </w:rPr>
+      </w:pPr>
+      <w:r>
+        <w:rPr>
+          <w:sz w:val="24"/>
+          <w:szCs w:val="24"/>
+        </w:rPr>
+        <w:t>Verslag en Powerpoint zijn tijdig ingediend!</w:t>
+      </w:r>
+    </w:p>
+    <w:p>
+      <w:pPr>
+        <w:pStyle w:val="Lijstalinea"/>
+        <w:numPr>
+          <w:ilvl w:val="0"/>
+          <w:numId w:val="5"/>
+        </w:numPr>
+        <w:rPr>
+          <w:sz w:val="24"/>
+          <w:szCs w:val="24"/>
+        </w:rPr>
+      </w:pPr>
+    </w:p>
+    <w:p>
+      <w:pPr>
+        <w:pStyle w:val="Lijstalinea"/>
+        <w:numPr>
+          <w:ilvl w:val="0"/>
+          <w:numId w:val="4"/>
+        </w:numPr>
+        <w:rPr>
+          <w:rFonts w:ascii="Calibri" w:eastAsia="Calibri" w:hAnsi="Calibri" w:cs="Calibri"/>
+          <w:b/>
+          <w:bCs/>
+          <w:sz w:val="24"/>
+          <w:szCs w:val="24"/>
+        </w:rPr>
+      </w:pPr>
+      <w:r>
+        <w:rPr>
+          <w:rFonts w:ascii="Calibri" w:eastAsia="Calibri" w:hAnsi="Calibri" w:cs="Calibri"/>
+          <w:b/>
+          <w:bCs/>
+          <w:sz w:val="24"/>
+          <w:szCs w:val="24"/>
+        </w:rPr>
+        <w:t>Planning</w:t>
+      </w:r>
+    </w:p>
+    <w:p>
+      <w:pPr>
+        <w:pStyle w:val="Lijstalinea"/>
+        <w:numPr>
+          <w:ilvl w:val="0"/>
+          <w:numId w:val="5"/>
+        </w:numPr>
+        <w:rPr>
+          <w:rFonts w:ascii="Calibri" w:eastAsia="Calibri" w:hAnsi="Calibri" w:cs="Calibri"/>
+          <w:b/>
+          <w:bCs/>
+          <w:sz w:val="24"/>
+          <w:szCs w:val="24"/>
+        </w:rPr>
+      </w:pPr>
+      <w:r>
+        <w:rPr>
+          <w:rFonts w:ascii="Calibri" w:eastAsia="Calibri" w:hAnsi="Calibri" w:cs="Calibri"/>
+        </w:rPr>
+        <w:t>De volledige code moet worden afgewerkt en geperfectioneerd. Dan kunnen we focussen op andere onderdelen.</w:t>
+      </w:r>
+    </w:p>
+    <w:p>
+      <w:pPr>
+        <w:pStyle w:val="Lijstalinea"/>
+        <w:numPr>
+          <w:ilvl w:val="0"/>
+          <w:numId w:val="5"/>
+        </w:numPr>
+        <w:rPr>
+          <w:rFonts w:ascii="Calibri" w:eastAsia="Calibri" w:hAnsi="Calibri" w:cs="Calibri"/>
+          <w:b/>
+          <w:bCs/>
+          <w:sz w:val="24"/>
+          <w:szCs w:val="24"/>
+        </w:rPr>
+      </w:pPr>
+      <w:r>
+        <w:rPr>
+          <w:rFonts w:ascii="Calibri" w:eastAsia="Calibri" w:hAnsi="Calibri" w:cs="Calibri"/>
+        </w:rPr>
+        <w:t>Er moet verder worden gewerkt aan het eindverslag.</w:t>
+      </w:r>
+    </w:p>
+    <w:p>
+      <w:pPr>
+        <w:pStyle w:val="Lijstalinea"/>
+        <w:numPr>
+          <w:ilvl w:val="0"/>
+          <w:numId w:val="5"/>
+        </w:numPr>
+        <w:rPr>
+          <w:rFonts w:ascii="Calibri" w:eastAsia="Calibri" w:hAnsi="Calibri" w:cs="Calibri"/>
+          <w:b/>
+          <w:bCs/>
+          <w:sz w:val="24"/>
+          <w:szCs w:val="24"/>
+        </w:rPr>
+      </w:pPr>
+      <w:r>
+        <w:rPr>
+          <w:rFonts w:ascii="Calibri" w:eastAsia="Calibri" w:hAnsi="Calibri" w:cs="Calibri"/>
+        </w:rPr>
+        <w:t>Bereken van de dracht van het water moeten ook zeker vinden.</w:t>
       </w:r>
     </w:p>
     <w:p>
@@ -406,9 +613,59 @@
         </w:numPr>
         <w:rPr>
           <w:rFonts w:ascii="Calibri" w:eastAsia="Calibri" w:hAnsi="Calibri" w:cs="Calibri"/>
-          <w:color w:val="000000" w:themeColor="text1"/>
-        </w:rPr>
-      </w:pPr>
+          <w:b/>
+          <w:bCs/>
+          <w:sz w:val="24"/>
+          <w:szCs w:val="24"/>
+          <w:u w:val="single"/>
+        </w:rPr>
+      </w:pPr>
+      <w:r>
+        <w:rPr>
+          <w:rFonts w:ascii="Calibri" w:eastAsia="Calibri" w:hAnsi="Calibri" w:cs="Calibri"/>
+          <w:u w:val="single"/>
+        </w:rPr>
+        <w:t>Graag alles tegen na de paasvakantie (21/04)</w:t>
+      </w:r>
+    </w:p>
+    <w:p>
+      <w:pPr>
+        <w:pStyle w:val="Lijstalinea"/>
+        <w:ind w:left="360"/>
+        <w:rPr>
+          <w:rFonts w:ascii="Calibri" w:eastAsia="Calibri" w:hAnsi="Calibri" w:cs="Calibri"/>
+          <w:b/>
+          <w:bCs/>
+          <w:sz w:val="24"/>
+          <w:szCs w:val="24"/>
+        </w:rPr>
+      </w:pPr>
+    </w:p>
+    <w:p>
+      <w:pPr>
+        <w:pStyle w:val="Lijstalinea"/>
+        <w:numPr>
+          <w:ilvl w:val="0"/>
+          <w:numId w:val="4"/>
+        </w:numPr>
+        <w:rPr>
+          <w:rFonts w:ascii="Calibri" w:eastAsia="Calibri" w:hAnsi="Calibri" w:cs="Calibri"/>
+          <w:b/>
+          <w:bCs/>
+          <w:sz w:val="24"/>
+          <w:szCs w:val="24"/>
+        </w:rPr>
+      </w:pPr>
+      <w:r>
+        <w:rPr>
+          <w:rFonts w:ascii="Calibri" w:eastAsia="Calibri" w:hAnsi="Calibri" w:cs="Calibri"/>
+          <w:b/>
+          <w:bCs/>
+          <w:sz w:val="24"/>
+          <w:szCs w:val="24"/>
+        </w:rPr>
+        <w:t>Varia’s</w:t>
+      </w:r>
     </w:p>
     <w:p>
       <w:pPr>
@@ -418,32 +675,14 @@
           <w:numId w:val="5"/>
         </w:numPr>
         <w:rPr>
-          <w:sz w:val="24"/>
-          <w:szCs w:val="24"/>
-        </w:rPr>
-      </w:pPr>
-      <w:r>
-        <w:rPr>
-          <w:sz w:val="24"/>
-          <w:szCs w:val="24"/>
-        </w:rPr>
-        <w:t xml:space="preserve">We hebben een nieuwe </w:t>
-      </w:r>
-      <w:proofErr w:type="spellStart"/>
-      <w:r>
-        <w:rPr>
-          <w:sz w:val="24"/>
-          <w:szCs w:val="24"/>
-        </w:rPr>
-        <w:t>Arduino</w:t>
-      </w:r>
-      <w:proofErr w:type="spellEnd"/>
-      <w:r>
-        <w:rPr>
-          <w:sz w:val="24"/>
-          <w:szCs w:val="24"/>
-        </w:rPr>
-        <w:t xml:space="preserve"> gekregen, hij was kapot.</w:t>
+          <w:rFonts w:ascii="Calibri" w:eastAsia="Calibri" w:hAnsi="Calibri" w:cs="Calibri"/>
+        </w:rPr>
+      </w:pPr>
+      <w:r>
+        <w:rPr>
+          <w:rFonts w:ascii="Calibri" w:eastAsia="Calibri" w:hAnsi="Calibri" w:cs="Calibri"/>
+        </w:rPr>
+        <w:t>Anna-Laura zal deze vakantie nog berekeningen maken voor de arm/spuit.</w:t>
       </w:r>
     </w:p>
     <w:p>
@@ -454,16 +693,14 @@
           <w:numId w:val="5"/>
         </w:numPr>
         <w:rPr>
-          <w:sz w:val="24"/>
-          <w:szCs w:val="24"/>
-        </w:rPr>
-      </w:pPr>
-      <w:r>
-        <w:rPr>
-          <w:sz w:val="24"/>
-          <w:szCs w:val="24"/>
-        </w:rPr>
-        <w:t>We staan al een stuk verder met code voor de motoren, de pomp en de sensor. We hebben deze al relatief goed kunnen verbinden met de pythoncode voor de detectie en lokalisatie.</w:t>
+          <w:rFonts w:ascii="Calibri" w:eastAsia="Calibri" w:hAnsi="Calibri" w:cs="Calibri"/>
+        </w:rPr>
+      </w:pPr>
+      <w:r>
+        <w:rPr>
+          <w:rFonts w:ascii="Calibri" w:eastAsia="Calibri" w:hAnsi="Calibri" w:cs="Calibri"/>
+        </w:rPr>
+        <w:t>Emile werkt dit vergaderverslag nog af.</w:t>
       </w:r>
     </w:p>
     <w:p>
@@ -474,314 +711,14 @@
           <w:numId w:val="5"/>
         </w:numPr>
         <w:rPr>
-          <w:sz w:val="24"/>
-          <w:szCs w:val="24"/>
-        </w:rPr>
-      </w:pPr>
-      <w:r>
-        <w:rPr>
-          <w:sz w:val="24"/>
-          <w:szCs w:val="24"/>
-        </w:rPr>
-        <w:t xml:space="preserve">Tekening op Solid </w:t>
-      </w:r>
-      <w:proofErr w:type="spellStart"/>
-      <w:r>
-        <w:rPr>
-          <w:sz w:val="24"/>
-          <w:szCs w:val="24"/>
-        </w:rPr>
-        <w:t>Edge</w:t>
-      </w:r>
-      <w:proofErr w:type="spellEnd"/>
-      <w:r>
-        <w:rPr>
-          <w:sz w:val="24"/>
-          <w:szCs w:val="24"/>
-        </w:rPr>
-        <w:t xml:space="preserve"> volledig klaar!</w:t>
-      </w:r>
-    </w:p>
-    <w:p>
-      <w:pPr>
-        <w:pStyle w:val="Lijstalinea"/>
-        <w:numPr>
-          <w:ilvl w:val="0"/>
-          <w:numId w:val="5"/>
-        </w:numPr>
-        <w:rPr>
-          <w:sz w:val="24"/>
-          <w:szCs w:val="24"/>
-        </w:rPr>
-      </w:pPr>
-      <w:r>
-        <w:rPr>
-          <w:sz w:val="24"/>
-          <w:szCs w:val="24"/>
-        </w:rPr>
-        <w:t xml:space="preserve">Verslag en </w:t>
-      </w:r>
-      <w:proofErr w:type="spellStart"/>
-      <w:r>
-        <w:rPr>
-          <w:sz w:val="24"/>
-          <w:szCs w:val="24"/>
-        </w:rPr>
-        <w:t>Powerpoint</w:t>
-      </w:r>
-      <w:proofErr w:type="spellEnd"/>
-      <w:r>
-        <w:rPr>
-          <w:sz w:val="24"/>
-          <w:szCs w:val="24"/>
-        </w:rPr>
-        <w:t xml:space="preserve"> zijn tijdig ingediend!</w:t>
-      </w:r>
-    </w:p>
-    <w:p>
-      <w:pPr>
-        <w:pStyle w:val="Lijstalinea"/>
-        <w:numPr>
-          <w:ilvl w:val="0"/>
-          <w:numId w:val="5"/>
-        </w:numPr>
-        <w:rPr>
-          <w:sz w:val="24"/>
-          <w:szCs w:val="24"/>
-        </w:rPr>
-      </w:pPr>
-    </w:p>
-    <w:p>
-      <w:pPr>
-        <w:pStyle w:val="Lijstalinea"/>
-        <w:numPr>
-          <w:ilvl w:val="0"/>
-          <w:numId w:val="4"/>
-        </w:numPr>
-        <w:rPr>
-          <w:rFonts w:ascii="Calibri" w:eastAsia="Calibri" w:hAnsi="Calibri" w:cs="Calibri"/>
-          <w:b/>
-          <w:bCs/>
-          <w:sz w:val="24"/>
-          <w:szCs w:val="24"/>
-        </w:rPr>
-      </w:pPr>
-      <w:r>
-        <w:rPr>
-          <w:rFonts w:ascii="Calibri" w:eastAsia="Calibri" w:hAnsi="Calibri" w:cs="Calibri"/>
-          <w:b/>
-          <w:bCs/>
-          <w:sz w:val="24"/>
-          <w:szCs w:val="24"/>
-        </w:rPr>
-        <w:t>Planning</w:t>
-      </w:r>
-    </w:p>
-    <w:p>
-      <w:pPr>
-        <w:pStyle w:val="Lijstalinea"/>
-        <w:numPr>
-          <w:ilvl w:val="0"/>
-          <w:numId w:val="5"/>
-        </w:numPr>
-        <w:rPr>
-          <w:rFonts w:ascii="Calibri" w:eastAsia="Calibri" w:hAnsi="Calibri" w:cs="Calibri"/>
-          <w:b/>
-          <w:bCs/>
-          <w:sz w:val="24"/>
-          <w:szCs w:val="24"/>
-        </w:rPr>
-      </w:pPr>
-      <w:r>
-        <w:rPr>
-          <w:rFonts w:ascii="Calibri" w:eastAsia="Calibri" w:hAnsi="Calibri" w:cs="Calibri"/>
-        </w:rPr>
-        <w:t>De volledige code moet worden afgewerkt en geperfectioneerd. Dan kunnen we focussen op andere onderdelen.</w:t>
-      </w:r>
-    </w:p>
-    <w:p>
-      <w:pPr>
-        <w:pStyle w:val="Lijstalinea"/>
-        <w:numPr>
-          <w:ilvl w:val="0"/>
-          <w:numId w:val="5"/>
-        </w:numPr>
-        <w:rPr>
-          <w:rFonts w:ascii="Calibri" w:eastAsia="Calibri" w:hAnsi="Calibri" w:cs="Calibri"/>
-          <w:b/>
-          <w:bCs/>
-          <w:sz w:val="24"/>
-          <w:szCs w:val="24"/>
-        </w:rPr>
-      </w:pPr>
-      <w:r>
-        <w:rPr>
-          <w:rFonts w:ascii="Calibri" w:eastAsia="Calibri" w:hAnsi="Calibri" w:cs="Calibri"/>
-        </w:rPr>
-        <w:t>Er moet verder worden gewerkt aan het eindverslag.</w:t>
-      </w:r>
-    </w:p>
-    <w:p>
-      <w:pPr>
-        <w:pStyle w:val="Lijstalinea"/>
-        <w:numPr>
-          <w:ilvl w:val="0"/>
-          <w:numId w:val="5"/>
-        </w:numPr>
-        <w:rPr>
-          <w:rFonts w:ascii="Calibri" w:eastAsia="Calibri" w:hAnsi="Calibri" w:cs="Calibri"/>
-          <w:b/>
-          <w:bCs/>
-          <w:sz w:val="24"/>
-          <w:szCs w:val="24"/>
-        </w:rPr>
-      </w:pPr>
-      <w:r>
-        <w:rPr>
-          <w:rFonts w:ascii="Calibri" w:eastAsia="Calibri" w:hAnsi="Calibri" w:cs="Calibri"/>
-        </w:rPr>
-        <w:t>Bereken van de dracht van het water moeten ook zeker vinden.</w:t>
-      </w:r>
-    </w:p>
-    <w:p>
-      <w:pPr>
-        <w:pStyle w:val="Lijstalinea"/>
-        <w:numPr>
-          <w:ilvl w:val="0"/>
-          <w:numId w:val="6"/>
-        </w:numPr>
-        <w:rPr>
-          <w:rFonts w:ascii="Calibri" w:eastAsia="Calibri" w:hAnsi="Calibri" w:cs="Calibri"/>
-          <w:b/>
-          <w:bCs/>
-          <w:sz w:val="24"/>
-          <w:szCs w:val="24"/>
-          <w:u w:val="single"/>
-        </w:rPr>
-      </w:pPr>
-      <w:r>
-        <w:rPr>
-          <w:rFonts w:ascii="Calibri" w:eastAsia="Calibri" w:hAnsi="Calibri" w:cs="Calibri"/>
-          <w:u w:val="single"/>
-        </w:rPr>
-        <w:t>Graag alles tegen na de paasvakantie (21/04)</w:t>
-      </w:r>
-    </w:p>
-    <w:p>
-      <w:pPr>
-        <w:pStyle w:val="Lijstalinea"/>
-        <w:ind w:left="360"/>
-        <w:rPr>
-          <w:rFonts w:ascii="Calibri" w:eastAsia="Calibri" w:hAnsi="Calibri" w:cs="Calibri"/>
-          <w:b/>
-          <w:bCs/>
-          <w:sz w:val="24"/>
-          <w:szCs w:val="24"/>
-        </w:rPr>
-      </w:pPr>
-    </w:p>
-    <w:p>
-      <w:pPr>
-        <w:pStyle w:val="Lijstalinea"/>
-        <w:numPr>
-          <w:ilvl w:val="0"/>
-          <w:numId w:val="4"/>
-        </w:numPr>
-        <w:rPr>
-          <w:rFonts w:ascii="Calibri" w:eastAsia="Calibri" w:hAnsi="Calibri" w:cs="Calibri"/>
-          <w:b/>
-          <w:bCs/>
-          <w:sz w:val="24"/>
-          <w:szCs w:val="24"/>
-        </w:rPr>
-      </w:pPr>
-      <w:proofErr w:type="spellStart"/>
-      <w:r>
-        <w:rPr>
-          <w:rFonts w:ascii="Calibri" w:eastAsia="Calibri" w:hAnsi="Calibri" w:cs="Calibri"/>
-          <w:b/>
-          <w:bCs/>
-          <w:sz w:val="24"/>
-          <w:szCs w:val="24"/>
-        </w:rPr>
-        <w:t>Varia’s</w:t>
-      </w:r>
-      <w:proofErr w:type="spellEnd"/>
-    </w:p>
-    <w:p>
-      <w:pPr>
-        <w:pStyle w:val="Lijstalinea"/>
-        <w:numPr>
-          <w:ilvl w:val="0"/>
-          <w:numId w:val="5"/>
-        </w:numPr>
-        <w:rPr>
-          <w:rFonts w:ascii="Calibri" w:eastAsia="Calibri" w:hAnsi="Calibri" w:cs="Calibri"/>
-        </w:rPr>
-      </w:pPr>
-      <w:r>
-        <w:rPr>
-          <w:rFonts w:ascii="Calibri" w:eastAsia="Calibri" w:hAnsi="Calibri" w:cs="Calibri"/>
-        </w:rPr>
-        <w:t>Anna-Laura zal deze vakantie nog berekeningen maken voor de arm/spuit.</w:t>
-      </w:r>
-    </w:p>
-    <w:p>
-      <w:pPr>
-        <w:pStyle w:val="Lijstalinea"/>
-        <w:numPr>
-          <w:ilvl w:val="0"/>
-          <w:numId w:val="5"/>
-        </w:numPr>
-        <w:rPr>
-          <w:rFonts w:ascii="Calibri" w:eastAsia="Calibri" w:hAnsi="Calibri" w:cs="Calibri"/>
-        </w:rPr>
-      </w:pPr>
-      <w:r>
-        <w:rPr>
-          <w:rFonts w:ascii="Calibri" w:eastAsia="Calibri" w:hAnsi="Calibri" w:cs="Calibri"/>
-        </w:rPr>
-        <w:t>Emile werkt dit vergaderverslag nog af.</w:t>
-      </w:r>
-    </w:p>
-    <w:p>
-      <w:pPr>
-        <w:pStyle w:val="Lijstalinea"/>
-        <w:numPr>
-          <w:ilvl w:val="0"/>
-          <w:numId w:val="5"/>
-        </w:numPr>
-        <w:rPr>
-          <w:rFonts w:ascii="Calibri" w:eastAsia="Calibri" w:hAnsi="Calibri" w:cs="Calibri"/>
-        </w:rPr>
-      </w:pPr>
-      <w:proofErr w:type="spellStart"/>
-      <w:r>
-        <w:rPr>
-          <w:rFonts w:ascii="Calibri" w:eastAsia="Calibri" w:hAnsi="Calibri" w:cs="Calibri"/>
-        </w:rPr>
-        <w:t>Jérôme</w:t>
-      </w:r>
-      <w:proofErr w:type="spellEnd"/>
-      <w:r>
-        <w:rPr>
-          <w:rFonts w:ascii="Calibri" w:eastAsia="Calibri" w:hAnsi="Calibri" w:cs="Calibri"/>
-        </w:rPr>
-        <w:t xml:space="preserve"> heeft al onze spullen/onderdelen mee naar huis. Emile en </w:t>
-      </w:r>
-      <w:proofErr w:type="spellStart"/>
-      <w:r>
-        <w:rPr>
-          <w:rFonts w:ascii="Calibri" w:eastAsia="Calibri" w:hAnsi="Calibri" w:cs="Calibri"/>
-        </w:rPr>
-        <w:t>Jérôme</w:t>
-      </w:r>
-      <w:proofErr w:type="spellEnd"/>
-      <w:r>
-        <w:rPr>
-          <w:rFonts w:ascii="Calibri" w:eastAsia="Calibri" w:hAnsi="Calibri" w:cs="Calibri"/>
-        </w:rPr>
-        <w:t xml:space="preserve"> zullen misschien eens samenkomen om verder te werken aan de constructie.</w:t>
+          <w:rFonts w:ascii="Calibri" w:eastAsia="Calibri" w:hAnsi="Calibri" w:cs="Calibri"/>
+        </w:rPr>
+      </w:pPr>
+      <w:r>
+        <w:rPr>
+          <w:rFonts w:ascii="Calibri" w:eastAsia="Calibri" w:hAnsi="Calibri" w:cs="Calibri"/>
+        </w:rPr>
+        <w:t>Jérôme heeft al onze spullen/onderdelen mee naar huis. Emile en Jérôme zullen misschien eens samenkomen om verder te werken aan de constructie.</w:t>
       </w:r>
     </w:p>
     <w:p>
@@ -1036,6 +973,118 @@
     </w:lvl>
   </w:abstractNum>
   <w:abstractNum w:abstractNumId="2" w15:restartNumberingAfterBreak="0">
+    <w:nsid w:val="588C466F"/>
+    <w:multiLevelType w:val="hybridMultilevel"/>
+    <w:tmpl w:val="47F6FF72"/>
+    <w:lvl w:ilvl="0" w:tplc="40AC7D2A">
+      <w:numFmt w:val="bullet"/>
+      <w:lvlText w:val="-"/>
+      <w:lvlJc w:val="left"/>
+      <w:pPr>
+        <w:ind w:left="720" w:hanging="360"/>
+      </w:pPr>
+      <w:rPr>
+        <w:rFonts w:ascii="Calibri" w:eastAsiaTheme="minorHAnsi" w:hAnsi="Calibri" w:cs="Calibri" w:hint="default"/>
+      </w:rPr>
+    </w:lvl>
+    <w:lvl w:ilvl="1" w:tplc="08130003" w:tentative="1">
+      <w:start w:val="1"/>
+      <w:numFmt w:val="bullet"/>
+      <w:lvlText w:val="o"/>
+      <w:lvlJc w:val="left"/>
+      <w:pPr>
+        <w:ind w:left="1440" w:hanging="360"/>
+      </w:pPr>
+      <w:rPr>
+        <w:rFonts w:ascii="Courier New" w:hAnsi="Courier New" w:cs="Courier New" w:hint="default"/>
+      </w:rPr>
+    </w:lvl>
+    <w:lvl w:ilvl="2" w:tplc="08130005" w:tentative="1">
+      <w:start w:val="1"/>
+      <w:numFmt w:val="bullet"/>
+      <w:lvlText w:val=""/>
+      <w:lvlJc w:val="left"/>
+      <w:pPr>
+        <w:ind w:left="2160" w:hanging="360"/>
+      </w:pPr>
+      <w:rPr>
+        <w:rFonts w:ascii="Wingdings" w:hAnsi="Wingdings" w:hint="default"/>
+      </w:rPr>
+    </w:lvl>
+    <w:lvl w:ilvl="3" w:tplc="08130001" w:tentative="1">
+      <w:start w:val="1"/>
+      <w:numFmt w:val="bullet"/>
+      <w:lvlText w:val=""/>
+      <w:lvlJc w:val="left"/>
+      <w:pPr>
+        <w:ind w:left="2880" w:hanging="360"/>
+      </w:pPr>
+      <w:rPr>
+        <w:rFonts w:ascii="Symbol" w:hAnsi="Symbol" w:hint="default"/>
+      </w:rPr>
+    </w:lvl>
+    <w:lvl w:ilvl="4" w:tplc="08130003" w:tentative="1">
+      <w:start w:val="1"/>
+      <w:numFmt w:val="bullet"/>
+      <w:lvlText w:val="o"/>
+      <w:lvlJc w:val="left"/>
+      <w:pPr>
+        <w:ind w:left="3600" w:hanging="360"/>
+      </w:pPr>
+      <w:rPr>
+        <w:rFonts w:ascii="Courier New" w:hAnsi="Courier New" w:cs="Courier New" w:hint="default"/>
+      </w:rPr>
+    </w:lvl>
+    <w:lvl w:ilvl="5" w:tplc="08130005" w:tentative="1">
+      <w:start w:val="1"/>
+      <w:numFmt w:val="bullet"/>
+      <w:lvlText w:val=""/>
+      <w:lvlJc w:val="left"/>
+      <w:pPr>
+        <w:ind w:left="4320" w:hanging="360"/>
+      </w:pPr>
+      <w:rPr>
+        <w:rFonts w:ascii="Wingdings" w:hAnsi="Wingdings" w:hint="default"/>
+      </w:rPr>
+    </w:lvl>
+    <w:lvl w:ilvl="6" w:tplc="08130001" w:tentative="1">
+      <w:start w:val="1"/>
+      <w:numFmt w:val="bullet"/>
+      <w:lvlText w:val=""/>
+      <w:lvlJc w:val="left"/>
+      <w:pPr>
+        <w:ind w:left="5040" w:hanging="360"/>
+      </w:pPr>
+      <w:rPr>
+        <w:rFonts w:ascii="Symbol" w:hAnsi="Symbol" w:hint="default"/>
+      </w:rPr>
+    </w:lvl>
+    <w:lvl w:ilvl="7" w:tplc="08130003" w:tentative="1">
+      <w:start w:val="1"/>
+      <w:numFmt w:val="bullet"/>
+      <w:lvlText w:val="o"/>
+      <w:lvlJc w:val="left"/>
+      <w:pPr>
+        <w:ind w:left="5760" w:hanging="360"/>
+      </w:pPr>
+      <w:rPr>
+        <w:rFonts w:ascii="Courier New" w:hAnsi="Courier New" w:cs="Courier New" w:hint="default"/>
+      </w:rPr>
+    </w:lvl>
+    <w:lvl w:ilvl="8" w:tplc="08130005" w:tentative="1">
+      <w:start w:val="1"/>
+      <w:numFmt w:val="bullet"/>
+      <w:lvlText w:val=""/>
+      <w:lvlJc w:val="left"/>
+      <w:pPr>
+        <w:ind w:left="6480" w:hanging="360"/>
+      </w:pPr>
+      <w:rPr>
+        <w:rFonts w:ascii="Wingdings" w:hAnsi="Wingdings" w:hint="default"/>
+      </w:rPr>
+    </w:lvl>
+  </w:abstractNum>
+  <w:abstractNum w:abstractNumId="3" w15:restartNumberingAfterBreak="0">
     <w:nsid w:val="5CDF1113"/>
     <w:multiLevelType w:val="hybridMultilevel"/>
     <w:tmpl w:val="797CF990"/>
@@ -1147,7 +1196,7 @@
       </w:rPr>
     </w:lvl>
   </w:abstractNum>
-  <w:abstractNum w:abstractNumId="3" w15:restartNumberingAfterBreak="0">
+  <w:abstractNum w:abstractNumId="4" w15:restartNumberingAfterBreak="0">
     <w:nsid w:val="6C2DE382"/>
     <w:multiLevelType w:val="hybridMultilevel"/>
     <w:tmpl w:val="B7B4ED8C"/>
@@ -1260,7 +1309,7 @@
       </w:rPr>
     </w:lvl>
   </w:abstractNum>
-  <w:abstractNum w:abstractNumId="4" w15:restartNumberingAfterBreak="0">
+  <w:abstractNum w:abstractNumId="5" w15:restartNumberingAfterBreak="0">
     <w:nsid w:val="7078B2C0"/>
     <w:multiLevelType w:val="hybridMultilevel"/>
     <w:tmpl w:val="1C9273AE"/>
@@ -1373,7 +1422,7 @@
       </w:rPr>
     </w:lvl>
   </w:abstractNum>
-  <w:abstractNum w:abstractNumId="5" w15:restartNumberingAfterBreak="0">
+  <w:abstractNum w:abstractNumId="6" w15:restartNumberingAfterBreak="0">
     <w:nsid w:val="71F50282"/>
     <w:multiLevelType w:val="hybridMultilevel"/>
     <w:tmpl w:val="9B7A1EA0"/>
@@ -1486,57 +1535,24 @@
     </w:lvl>
   </w:abstractNum>
   <w:num w:numId="1" w16cid:durableId="848715036">
-    <w:abstractNumId w:val="3"/>
-    <w:lvlOverride w:ilvl="0"/>
-    <w:lvlOverride w:ilvl="1"/>
-    <w:lvlOverride w:ilvl="2"/>
-    <w:lvlOverride w:ilvl="3"/>
-    <w:lvlOverride w:ilvl="4"/>
-    <w:lvlOverride w:ilvl="5"/>
-    <w:lvlOverride w:ilvl="6"/>
-    <w:lvlOverride w:ilvl="7"/>
-    <w:lvlOverride w:ilvl="8"/>
+    <w:abstractNumId w:val="4"/>
   </w:num>
   <w:num w:numId="2" w16cid:durableId="504633607">
     <w:abstractNumId w:val="1"/>
-    <w:lvlOverride w:ilvl="0"/>
-    <w:lvlOverride w:ilvl="1"/>
-    <w:lvlOverride w:ilvl="2"/>
-    <w:lvlOverride w:ilvl="3"/>
-    <w:lvlOverride w:ilvl="4"/>
-    <w:lvlOverride w:ilvl="5"/>
-    <w:lvlOverride w:ilvl="6"/>
-    <w:lvlOverride w:ilvl="7"/>
-    <w:lvlOverride w:ilvl="8"/>
   </w:num>
   <w:num w:numId="3" w16cid:durableId="795610875">
-    <w:abstractNumId w:val="4"/>
-    <w:lvlOverride w:ilvl="0"/>
-    <w:lvlOverride w:ilvl="1"/>
-    <w:lvlOverride w:ilvl="2"/>
-    <w:lvlOverride w:ilvl="3"/>
-    <w:lvlOverride w:ilvl="4"/>
-    <w:lvlOverride w:ilvl="5"/>
-    <w:lvlOverride w:ilvl="6"/>
-    <w:lvlOverride w:ilvl="7"/>
-    <w:lvlOverride w:ilvl="8"/>
+    <w:abstractNumId w:val="5"/>
   </w:num>
   <w:num w:numId="4" w16cid:durableId="1155875456">
     <w:abstractNumId w:val="0"/>
-    <w:lvlOverride w:ilvl="0"/>
-    <w:lvlOverride w:ilvl="1"/>
-    <w:lvlOverride w:ilvl="2"/>
-    <w:lvlOverride w:ilvl="3"/>
-    <w:lvlOverride w:ilvl="4"/>
-    <w:lvlOverride w:ilvl="5"/>
-    <w:lvlOverride w:ilvl="6"/>
-    <w:lvlOverride w:ilvl="7"/>
-    <w:lvlOverride w:ilvl="8"/>
   </w:num>
   <w:num w:numId="5" w16cid:durableId="1322271823">
-    <w:abstractNumId w:val="5"/>
+    <w:abstractNumId w:val="6"/>
   </w:num>
   <w:num w:numId="6" w16cid:durableId="202060724">
+    <w:abstractNumId w:val="3"/>
+  </w:num>
+  <w:num w:numId="7" w16cid:durableId="560363491">
     <w:abstractNumId w:val="2"/>
   </w:num>
 </w:numbering>

</xml_diff>